<commit_message>
small changes to schedule; chess in park flyer updates
</commit_message>
<xml_diff>
--- a/downloads/Chess in the Park 2.docx
+++ b/downloads/Chess in the Park 2.docx
@@ -1,6 +1,6 @@
 
 <file path=word/document.xml><?xml version="1.0" encoding="utf-8"?>
-<w:document xmlns:wpc="http://schemas.microsoft.com/office/word/2010/wordprocessingCanvas" xmlns:cx="http://schemas.microsoft.com/office/drawing/2014/chartex" xmlns:cx1="http://schemas.microsoft.com/office/drawing/2015/9/8/chartex" xmlns:cx2="http://schemas.microsoft.com/office/drawing/2015/10/21/chartex" xmlns:cx3="http://schemas.microsoft.com/office/drawing/2016/5/9/chartex" xmlns:cx4="http://schemas.microsoft.com/office/drawing/2016/5/10/chartex" xmlns:cx5="http://schemas.microsoft.com/office/drawing/2016/5/11/chartex" xmlns:cx6="http://schemas.microsoft.com/office/drawing/2016/5/12/chartex" xmlns:cx7="http://schemas.microsoft.com/office/drawing/2016/5/13/chartex" xmlns:cx8="http://schemas.microsoft.com/office/drawing/2016/5/14/chartex" xmlns:mc="http://schemas.openxmlformats.org/markup-compatibility/2006" xmlns:aink="http://schemas.microsoft.com/office/drawing/2016/ink" xmlns:am3d="http://schemas.microsoft.com/office/drawing/2017/model3d" xmlns:o="urn:schemas-microsoft-com:office:office" xmlns:r="http://schemas.openxmlformats.org/officeDocument/2006/relationships" xmlns:m="http://schemas.openxmlformats.org/officeDocument/2006/math" xmlns:v="urn:schemas-microsoft-com:vml" xmlns:wp14="http://schemas.microsoft.com/office/word/2010/wordprocessingDrawing" xmlns:wp="http://schemas.openxmlformats.org/drawingml/2006/wordprocessingDrawing" xmlns:w10="urn:schemas-microsoft-com:office:word" xmlns:w="http://schemas.openxmlformats.org/wordprocessingml/2006/main" xmlns:w14="http://schemas.microsoft.com/office/word/2010/wordml" xmlns:w15="http://schemas.microsoft.com/office/word/2012/wordml" xmlns:w16cex="http://schemas.microsoft.com/office/word/2018/wordml/cex" xmlns:w16cid="http://schemas.microsoft.com/office/word/2016/wordml/cid" xmlns:w16="http://schemas.microsoft.com/office/word/2018/wordml" xmlns:w16se="http://schemas.microsoft.com/office/word/2015/wordml/symex" xmlns:wpg="http://schemas.microsoft.com/office/word/2010/wordprocessingGroup" xmlns:wpi="http://schemas.microsoft.com/office/word/2010/wordprocessingInk" xmlns:wne="http://schemas.microsoft.com/office/word/2006/wordml" xmlns:wps="http://schemas.microsoft.com/office/word/2010/wordprocessingShape" mc:Ignorable="w14 w15 w16se w16cid w16 w16cex wp14">
+<w:document xmlns:wpc="http://schemas.microsoft.com/office/word/2010/wordprocessingCanvas" xmlns:cx="http://schemas.microsoft.com/office/drawing/2014/chartex" xmlns:cx1="http://schemas.microsoft.com/office/drawing/2015/9/8/chartex" xmlns:cx2="http://schemas.microsoft.com/office/drawing/2015/10/21/chartex" xmlns:cx3="http://schemas.microsoft.com/office/drawing/2016/5/9/chartex" xmlns:cx4="http://schemas.microsoft.com/office/drawing/2016/5/10/chartex" xmlns:cx5="http://schemas.microsoft.com/office/drawing/2016/5/11/chartex" xmlns:cx6="http://schemas.microsoft.com/office/drawing/2016/5/12/chartex" xmlns:cx7="http://schemas.microsoft.com/office/drawing/2016/5/13/chartex" xmlns:cx8="http://schemas.microsoft.com/office/drawing/2016/5/14/chartex" xmlns:mc="http://schemas.openxmlformats.org/markup-compatibility/2006" xmlns:aink="http://schemas.microsoft.com/office/drawing/2016/ink" xmlns:am3d="http://schemas.microsoft.com/office/drawing/2017/model3d" xmlns:o="urn:schemas-microsoft-com:office:office" xmlns:oel="http://schemas.microsoft.com/office/2019/extlst" xmlns:r="http://schemas.openxmlformats.org/officeDocument/2006/relationships" xmlns:m="http://schemas.openxmlformats.org/officeDocument/2006/math" xmlns:v="urn:schemas-microsoft-com:vml" xmlns:wp14="http://schemas.microsoft.com/office/word/2010/wordprocessingDrawing" xmlns:wp="http://schemas.openxmlformats.org/drawingml/2006/wordprocessingDrawing" xmlns:w10="urn:schemas-microsoft-com:office:word" xmlns:w="http://schemas.openxmlformats.org/wordprocessingml/2006/main" xmlns:w14="http://schemas.microsoft.com/office/word/2010/wordml" xmlns:w15="http://schemas.microsoft.com/office/word/2012/wordml" xmlns:w16cex="http://schemas.microsoft.com/office/word/2018/wordml/cex" xmlns:w16cid="http://schemas.microsoft.com/office/word/2016/wordml/cid" xmlns:w16="http://schemas.microsoft.com/office/word/2018/wordml" xmlns:w16sdtdh="http://schemas.microsoft.com/office/word/2020/wordml/sdtdatahash" xmlns:w16se="http://schemas.microsoft.com/office/word/2015/wordml/symex" xmlns:wpg="http://schemas.microsoft.com/office/word/2010/wordprocessingGroup" xmlns:wpi="http://schemas.microsoft.com/office/word/2010/wordprocessingInk" xmlns:wne="http://schemas.microsoft.com/office/word/2006/wordml" xmlns:wps="http://schemas.microsoft.com/office/word/2010/wordprocessingShape" mc:Ignorable="w14 w15 w16se w16cid w16 w16cex w16sdtdh wp14">
   <w:body>
     <w:p>
       <w:pPr>
@@ -52,16 +52,79 @@
           <w:sz w:val="32"/>
           <w:szCs w:val="32"/>
         </w:rPr>
-        <w:t xml:space="preserve">June </w:t>
-      </w:r>
-      <w:r>
-        <w:rPr>
-          <w:rFonts w:ascii="Arial" w:hAnsi="Arial"/>
-          <w:b/>
-          <w:sz w:val="32"/>
-          <w:szCs w:val="32"/>
-        </w:rPr>
-        <w:t>2</w:t>
+        <w:t>Ju</w:t>
+      </w:r>
+      <w:r>
+        <w:rPr>
+          <w:rFonts w:ascii="Arial" w:hAnsi="Arial"/>
+          <w:b/>
+          <w:sz w:val="32"/>
+          <w:szCs w:val="32"/>
+        </w:rPr>
+        <w:t>ly</w:t>
+      </w:r>
+      <w:r>
+        <w:rPr>
+          <w:rFonts w:ascii="Arial" w:hAnsi="Arial"/>
+          <w:b/>
+          <w:sz w:val="32"/>
+          <w:szCs w:val="32"/>
+        </w:rPr>
+        <w:t xml:space="preserve"> </w:t>
+      </w:r>
+      <w:r>
+        <w:rPr>
+          <w:rFonts w:ascii="Arial" w:hAnsi="Arial"/>
+          <w:b/>
+          <w:sz w:val="32"/>
+          <w:szCs w:val="32"/>
+        </w:rPr>
+        <w:t>9</w:t>
+      </w:r>
+      <w:r>
+        <w:rPr>
+          <w:rFonts w:ascii="Arial" w:hAnsi="Arial"/>
+          <w:b/>
+          <w:sz w:val="32"/>
+          <w:szCs w:val="32"/>
+        </w:rPr>
+        <w:t xml:space="preserve"> </w:t>
+      </w:r>
+      <w:r>
+        <w:rPr>
+          <w:rFonts w:ascii="Arial" w:hAnsi="Arial"/>
+          <w:b/>
+          <w:sz w:val="32"/>
+          <w:szCs w:val="32"/>
+        </w:rPr>
+        <w:t>1:00</w:t>
+      </w:r>
+      <w:r>
+        <w:rPr>
+          <w:rFonts w:ascii="Arial" w:hAnsi="Arial"/>
+          <w:b/>
+          <w:sz w:val="32"/>
+          <w:szCs w:val="32"/>
+        </w:rPr>
+        <w:t xml:space="preserve"> </w:t>
+      </w:r>
+      <w:r>
+        <w:rPr>
+          <w:rFonts w:ascii="Arial" w:hAnsi="Arial"/>
+          <w:b/>
+          <w:sz w:val="32"/>
+          <w:szCs w:val="32"/>
+        </w:rPr>
+        <w:t>-</w:t>
+      </w:r>
+      <w:r>
+        <w:rPr>
+          <w:rFonts w:ascii="Arial" w:hAnsi="Arial"/>
+          <w:b/>
+          <w:sz w:val="32"/>
+          <w:szCs w:val="32"/>
+        </w:rPr>
+        <w:t xml:space="preserve"> </w:t>
       </w:r>
       <w:r>
         <w:rPr>
@@ -79,34 +142,16 @@
           <w:sz w:val="32"/>
           <w:szCs w:val="32"/>
         </w:rPr>
-        <w:t xml:space="preserve"> </w:t>
-      </w:r>
-      <w:r>
-        <w:rPr>
-          <w:rFonts w:ascii="Arial" w:hAnsi="Arial"/>
-          <w:b/>
-          <w:sz w:val="32"/>
-          <w:szCs w:val="32"/>
-        </w:rPr>
-        <w:t>1:00-</w:t>
-      </w:r>
-      <w:r>
-        <w:rPr>
-          <w:rFonts w:ascii="Arial" w:hAnsi="Arial"/>
-          <w:b/>
-          <w:sz w:val="32"/>
-          <w:szCs w:val="32"/>
-        </w:rPr>
-        <w:t>6</w:t>
-      </w:r>
-      <w:r>
-        <w:rPr>
-          <w:rFonts w:ascii="Arial" w:hAnsi="Arial"/>
-          <w:b/>
-          <w:sz w:val="32"/>
-          <w:szCs w:val="32"/>
-        </w:rPr>
         <w:t>:00</w:t>
+      </w:r>
+      <w:r>
+        <w:rPr>
+          <w:rFonts w:ascii="Arial" w:hAnsi="Arial"/>
+          <w:b/>
+          <w:sz w:val="32"/>
+          <w:szCs w:val="32"/>
+        </w:rPr>
+        <w:t xml:space="preserve"> PM</w:t>
       </w:r>
     </w:p>
     <w:p>
@@ -161,11 +206,20 @@
       <w:r>
         <w:rPr>
           <w:rFonts w:ascii="Arial" w:hAnsi="Arial"/>
-          <w:b/>
-          <w:sz w:val="32"/>
-          <w:szCs w:val="32"/>
-        </w:rPr>
-        <w:t>June</w:t>
+          <w:bCs/>
+          <w:sz w:val="32"/>
+          <w:szCs w:val="32"/>
+        </w:rPr>
+        <w:t>Ju</w:t>
+      </w:r>
+      <w:r>
+        <w:rPr>
+          <w:rFonts w:ascii="Arial" w:hAnsi="Arial"/>
+          <w:bCs/>
+          <w:sz w:val="32"/>
+          <w:szCs w:val="32"/>
+        </w:rPr>
+        <w:t>ly</w:t>
       </w:r>
       <w:r>
         <w:rPr>
@@ -178,20 +232,10 @@
       <w:r>
         <w:rPr>
           <w:rFonts w:ascii="Arial" w:hAnsi="Arial"/>
-          <w:b/>
-          <w:sz w:val="32"/>
-          <w:szCs w:val="32"/>
-        </w:rPr>
-        <w:t>2</w:t>
-      </w:r>
-      <w:r>
-        <w:rPr>
-          <w:rFonts w:ascii="Arial" w:hAnsi="Arial"/>
-          <w:b/>
-          <w:sz w:val="32"/>
-          <w:szCs w:val="32"/>
-        </w:rPr>
-        <w:t>6</w:t>
+          <w:sz w:val="32"/>
+          <w:szCs w:val="32"/>
+        </w:rPr>
+        <w:t>9</w:t>
       </w:r>
       <w:r>
         <w:rPr>
@@ -208,7 +252,31 @@
           <w:sz w:val="32"/>
           <w:szCs w:val="32"/>
         </w:rPr>
-        <w:t>from 1:00-</w:t>
+        <w:t>from 1:00</w:t>
+      </w:r>
+      <w:r>
+        <w:rPr>
+          <w:rFonts w:ascii="Arial" w:hAnsi="Arial"/>
+          <w:sz w:val="32"/>
+          <w:szCs w:val="32"/>
+        </w:rPr>
+        <w:t xml:space="preserve"> </w:t>
+      </w:r>
+      <w:r>
+        <w:rPr>
+          <w:rFonts w:ascii="Arial" w:hAnsi="Arial"/>
+          <w:sz w:val="32"/>
+          <w:szCs w:val="32"/>
+        </w:rPr>
+        <w:t>-</w:t>
+      </w:r>
+      <w:r>
+        <w:rPr>
+          <w:rFonts w:ascii="Arial" w:hAnsi="Arial"/>
+          <w:sz w:val="32"/>
+          <w:szCs w:val="32"/>
+        </w:rPr>
+        <w:t xml:space="preserve"> </w:t>
       </w:r>
       <w:r>
         <w:rPr>
@@ -232,24 +300,24 @@
         <w:jc w:val="center"/>
         <w:rPr>
           <w:rFonts w:ascii="Arial" w:hAnsi="Arial"/>
-          <w:sz w:val="32"/>
-          <w:szCs w:val="32"/>
+          <w:sz w:val="36"/>
+          <w:szCs w:val="36"/>
         </w:rPr>
       </w:pPr>
       <w:r>
         <w:rPr>
           <w:rFonts w:ascii="Arial" w:hAnsi="Arial"/>
           <w:b/>
-          <w:sz w:val="32"/>
-          <w:szCs w:val="32"/>
+          <w:sz w:val="36"/>
+          <w:szCs w:val="36"/>
         </w:rPr>
         <w:t>Mitchell Park</w:t>
       </w:r>
       <w:r>
         <w:rPr>
           <w:rFonts w:ascii="Arial" w:hAnsi="Arial"/>
-          <w:sz w:val="32"/>
-          <w:szCs w:val="32"/>
+          <w:sz w:val="36"/>
+          <w:szCs w:val="36"/>
         </w:rPr>
         <w:t xml:space="preserve"> </w:t>
       </w:r>
@@ -257,36 +325,21 @@
         <w:rPr>
           <w:rFonts w:ascii="Arial" w:hAnsi="Arial"/>
           <w:b/>
-          <w:sz w:val="32"/>
-          <w:szCs w:val="32"/>
-        </w:rPr>
-        <w:t>South Shelter</w:t>
-      </w:r>
-      <w:r>
-        <w:rPr>
-          <w:rFonts w:ascii="Arial" w:hAnsi="Arial"/>
-          <w:sz w:val="32"/>
-          <w:szCs w:val="32"/>
-        </w:rPr>
-        <w:t xml:space="preserve"> </w:t>
-      </w:r>
-      <w:r>
-        <w:rPr>
-          <w:rFonts w:ascii="Arial" w:hAnsi="Arial"/>
-          <w:b/>
           <w:bCs/>
-          <w:sz w:val="32"/>
-          <w:szCs w:val="32"/>
-        </w:rPr>
-        <w:t>in Brookfield</w:t>
-      </w:r>
-      <w:r>
-        <w:rPr>
-          <w:rFonts w:ascii="Arial" w:hAnsi="Arial"/>
-          <w:sz w:val="32"/>
-          <w:szCs w:val="32"/>
-        </w:rPr>
-        <w:t>.</w:t>
+          <w:sz w:val="36"/>
+          <w:szCs w:val="36"/>
+        </w:rPr>
+        <w:t>in Brookfiel</w:t>
+      </w:r>
+      <w:r>
+        <w:rPr>
+          <w:rFonts w:ascii="Arial" w:hAnsi="Arial"/>
+          <w:b/>
+          <w:bCs/>
+          <w:sz w:val="36"/>
+          <w:szCs w:val="36"/>
+        </w:rPr>
+        <w:t>d</w:t>
       </w:r>
     </w:p>
     <w:p>
@@ -294,65 +347,111 @@
         <w:jc w:val="center"/>
         <w:rPr>
           <w:rFonts w:ascii="Arial" w:hAnsi="Arial"/>
-          <w:sz w:val="24"/>
-          <w:szCs w:val="24"/>
+          <w:b/>
+          <w:bCs/>
+          <w:sz w:val="32"/>
+          <w:szCs w:val="32"/>
         </w:rPr>
       </w:pPr>
       <w:r>
         <w:rPr>
           <w:rFonts w:ascii="Arial" w:hAnsi="Arial"/>
-          <w:sz w:val="24"/>
-          <w:szCs w:val="24"/>
-        </w:rPr>
-        <w:t>(</w:t>
-      </w:r>
-      <w:r>
-        <w:rPr>
-          <w:rFonts w:ascii="Arial" w:hAnsi="Arial"/>
-          <w:sz w:val="24"/>
-          <w:szCs w:val="24"/>
-        </w:rPr>
-        <w:t>19900 River Road</w:t>
-      </w:r>
-      <w:r>
-        <w:rPr>
-          <w:rFonts w:ascii="Arial" w:hAnsi="Arial"/>
-          <w:sz w:val="24"/>
-          <w:szCs w:val="24"/>
-        </w:rPr>
-        <w:t xml:space="preserve">. </w:t>
-      </w:r>
-      <w:r>
-        <w:rPr>
-          <w:rFonts w:ascii="Arial" w:hAnsi="Arial"/>
-          <w:sz w:val="24"/>
-          <w:szCs w:val="24"/>
-        </w:rPr>
-        <w:t>South of Capita</w:t>
-      </w:r>
-      <w:r>
-        <w:rPr>
-          <w:rFonts w:ascii="Arial" w:hAnsi="Arial"/>
-          <w:sz w:val="24"/>
-          <w:szCs w:val="24"/>
-        </w:rPr>
-        <w:t>l and East of Barker Road</w:t>
-      </w:r>
-      <w:r>
-        <w:rPr>
-          <w:rFonts w:ascii="Arial" w:hAnsi="Arial"/>
-          <w:sz w:val="24"/>
-          <w:szCs w:val="24"/>
-        </w:rPr>
-        <w:t xml:space="preserve"> (see map)</w:t>
-      </w:r>
-      <w:r>
-        <w:rPr>
-          <w:rFonts w:ascii="Arial" w:hAnsi="Arial"/>
-          <w:sz w:val="24"/>
-          <w:szCs w:val="24"/>
-        </w:rPr>
-        <w:t>.</w:t>
+          <w:b/>
+          <w:bCs/>
+          <w:sz w:val="32"/>
+          <w:szCs w:val="32"/>
+        </w:rPr>
+        <w:t>19</w:t>
+      </w:r>
+      <w:r>
+        <w:rPr>
+          <w:rFonts w:ascii="Arial" w:hAnsi="Arial"/>
+          <w:b/>
+          <w:bCs/>
+          <w:sz w:val="32"/>
+          <w:szCs w:val="32"/>
+        </w:rPr>
+        <w:t>8</w:t>
+      </w:r>
+      <w:r>
+        <w:rPr>
+          <w:rFonts w:ascii="Arial" w:hAnsi="Arial"/>
+          <w:b/>
+          <w:bCs/>
+          <w:sz w:val="32"/>
+          <w:szCs w:val="32"/>
+        </w:rPr>
+        <w:t>0</w:t>
+      </w:r>
+      <w:r>
+        <w:rPr>
+          <w:rFonts w:ascii="Arial" w:hAnsi="Arial"/>
+          <w:b/>
+          <w:bCs/>
+          <w:sz w:val="32"/>
+          <w:szCs w:val="32"/>
+        </w:rPr>
+        <w:t>5</w:t>
+      </w:r>
+      <w:r>
+        <w:rPr>
+          <w:rFonts w:ascii="Arial" w:hAnsi="Arial"/>
+          <w:b/>
+          <w:bCs/>
+          <w:sz w:val="32"/>
+          <w:szCs w:val="32"/>
+        </w:rPr>
+        <w:t xml:space="preserve"> </w:t>
+      </w:r>
+      <w:r>
+        <w:rPr>
+          <w:rFonts w:ascii="Arial" w:hAnsi="Arial"/>
+          <w:b/>
+          <w:bCs/>
+          <w:sz w:val="32"/>
+          <w:szCs w:val="32"/>
+        </w:rPr>
+        <w:t xml:space="preserve">W </w:t>
+      </w:r>
+      <w:r>
+        <w:rPr>
+          <w:rFonts w:ascii="Arial" w:hAnsi="Arial"/>
+          <w:b/>
+          <w:bCs/>
+          <w:sz w:val="32"/>
+          <w:szCs w:val="32"/>
+        </w:rPr>
+        <w:t>Capit</w:t>
+      </w:r>
+      <w:r>
+        <w:rPr>
+          <w:rFonts w:ascii="Arial" w:hAnsi="Arial"/>
+          <w:b/>
+          <w:bCs/>
+          <w:sz w:val="32"/>
+          <w:szCs w:val="32"/>
+        </w:rPr>
+        <w:t>o</w:t>
+      </w:r>
+      <w:r>
+        <w:rPr>
+          <w:rFonts w:ascii="Arial" w:hAnsi="Arial"/>
+          <w:b/>
+          <w:bCs/>
+          <w:sz w:val="32"/>
+          <w:szCs w:val="32"/>
+        </w:rPr>
+        <w:t xml:space="preserve">l </w:t>
+      </w:r>
+      <w:r>
+        <w:rPr>
+          <w:rFonts w:ascii="Arial" w:hAnsi="Arial"/>
+          <w:b/>
+          <w:bCs/>
+          <w:sz w:val="32"/>
+          <w:szCs w:val="32"/>
+        </w:rPr>
+        <w:t>Dr, Brookfield</w:t>
       </w:r>
     </w:p>
     <w:p>
@@ -360,6 +459,58 @@
         <w:jc w:val="center"/>
         <w:rPr>
           <w:rFonts w:ascii="Arial" w:hAnsi="Arial"/>
+          <w:i/>
+          <w:iCs/>
+        </w:rPr>
+      </w:pPr>
+      <w:r>
+        <w:rPr>
+          <w:rFonts w:ascii="Arial" w:hAnsi="Arial"/>
+          <w:i/>
+          <w:iCs/>
+        </w:rPr>
+        <w:t>(</w:t>
+      </w:r>
+      <w:proofErr w:type="gramStart"/>
+      <w:r>
+        <w:rPr>
+          <w:rFonts w:ascii="Arial" w:hAnsi="Arial"/>
+          <w:i/>
+          <w:iCs/>
+        </w:rPr>
+        <w:t>follow</w:t>
+      </w:r>
+      <w:proofErr w:type="gramEnd"/>
+      <w:r>
+        <w:rPr>
+          <w:rFonts w:ascii="Arial" w:hAnsi="Arial"/>
+          <w:i/>
+          <w:iCs/>
+        </w:rPr>
+        <w:t xml:space="preserve"> signs to the Sharon Lynne Wilson Center for the Arts – we are next door</w:t>
+      </w:r>
+      <w:r>
+        <w:rPr>
+          <w:rFonts w:ascii="Arial" w:hAnsi="Arial"/>
+          <w:i/>
+          <w:iCs/>
+        </w:rPr>
+        <w:t>)</w:t>
+      </w:r>
+      <w:r>
+        <w:rPr>
+          <w:rFonts w:ascii="Arial" w:hAnsi="Arial"/>
+          <w:i/>
+          <w:iCs/>
+        </w:rPr>
+        <w:t>.</w:t>
+      </w:r>
+    </w:p>
+    <w:p>
+      <w:pPr>
+        <w:jc w:val="center"/>
+        <w:rPr>
+          <w:rFonts w:ascii="Arial" w:hAnsi="Arial"/>
           <w:sz w:val="28"/>
           <w:szCs w:val="28"/>
         </w:rPr>
@@ -370,7 +521,25 @@
           <w:sz w:val="28"/>
           <w:szCs w:val="28"/>
         </w:rPr>
-        <w:t xml:space="preserve">We will be serving hot dogs, brats, chips, soda and a good time.  </w:t>
+        <w:t xml:space="preserve">We will be serving hot dogs, brats, chips, </w:t>
+      </w:r>
+      <w:proofErr w:type="gramStart"/>
+      <w:r>
+        <w:rPr>
+          <w:rFonts w:ascii="Arial" w:hAnsi="Arial"/>
+          <w:sz w:val="28"/>
+          <w:szCs w:val="28"/>
+        </w:rPr>
+        <w:t>soda</w:t>
+      </w:r>
+      <w:proofErr w:type="gramEnd"/>
+      <w:r>
+        <w:rPr>
+          <w:rFonts w:ascii="Arial" w:hAnsi="Arial"/>
+          <w:sz w:val="28"/>
+          <w:szCs w:val="28"/>
+        </w:rPr>
+        <w:t xml:space="preserve"> and a good time.  </w:t>
       </w:r>
     </w:p>
     <w:p>
@@ -496,7 +665,23 @@
           <w:sz w:val="36"/>
           <w:szCs w:val="36"/>
         </w:rPr>
-        <w:t xml:space="preserve"> for planning purpose so please </w:t>
+        <w:t xml:space="preserve"> for planning purpose</w:t>
+      </w:r>
+      <w:r>
+        <w:rPr>
+          <w:rFonts w:ascii="Arial" w:hAnsi="Arial"/>
+          <w:sz w:val="36"/>
+          <w:szCs w:val="36"/>
+        </w:rPr>
+        <w:t>s</w:t>
+      </w:r>
+      <w:r>
+        <w:rPr>
+          <w:rFonts w:ascii="Arial" w:hAnsi="Arial"/>
+          <w:sz w:val="36"/>
+          <w:szCs w:val="36"/>
+        </w:rPr>
+        <w:t xml:space="preserve"> so please </w:t>
       </w:r>
       <w:r>
         <w:rPr>
@@ -601,14 +786,14 @@
                           </a:ln>
                           <a:extLst>
                             <a:ext uri="{909E8E84-426E-40dd-AFC4-6F175D3DCCD1}">
-                              <a14:hiddenFill xmlns="" xmlns:mo="http://schemas.microsoft.com/office/mac/office/2008/main" xmlns:mv="urn:schemas-microsoft-com:mac:vml" xmlns:o="urn:schemas-microsoft-com:office:office" xmlns:v="urn:schemas-microsoft-com:vml" xmlns:w10="urn:schemas-microsoft-com:office:word" xmlns:w="http://schemas.openxmlformats.org/wordprocessingml/2006/main" xmlns:a14="http://schemas.microsoft.com/office/drawing/2010/main">
+                              <a14:hiddenFill xmlns:a14="http://schemas.microsoft.com/office/drawing/2010/main" xmlns:w="http://schemas.openxmlformats.org/wordprocessingml/2006/main" xmlns:w10="urn:schemas-microsoft-com:office:word" xmlns:v="urn:schemas-microsoft-com:vml" xmlns:o="urn:schemas-microsoft-com:office:office" xmlns:mv="urn:schemas-microsoft-com:mac:vml" xmlns:mo="http://schemas.microsoft.com/office/mac/office/2008/main" xmlns="">
                                 <a:solidFill>
                                   <a:srgbClr val="FFFFFF"/>
                                 </a:solidFill>
                               </a14:hiddenFill>
                             </a:ext>
                             <a:ext uri="{91240B29-F687-4f45-9708-019B960494DF}">
-                              <a14:hiddenLine xmlns="" xmlns:mo="http://schemas.microsoft.com/office/mac/office/2008/main" xmlns:mv="urn:schemas-microsoft-com:mac:vml" xmlns:o="urn:schemas-microsoft-com:office:office" xmlns:v="urn:schemas-microsoft-com:vml" xmlns:w10="urn:schemas-microsoft-com:office:word" xmlns:w="http://schemas.openxmlformats.org/wordprocessingml/2006/main" xmlns:a14="http://schemas.microsoft.com/office/drawing/2010/main" w="9525">
+                              <a14:hiddenLine xmlns:a14="http://schemas.microsoft.com/office/drawing/2010/main" xmlns:w="http://schemas.openxmlformats.org/wordprocessingml/2006/main" xmlns:w10="urn:schemas-microsoft-com:office:word" xmlns:v="urn:schemas-microsoft-com:vml" xmlns:o="urn:schemas-microsoft-com:office:office" xmlns:mv="urn:schemas-microsoft-com:mac:vml" xmlns:mo="http://schemas.microsoft.com/office/mac/office/2008/main" xmlns="" w="9525">
                                 <a:solidFill>
                                   <a:srgbClr val="000000"/>
                                 </a:solidFill>
@@ -654,14 +839,14 @@
                           </a:ln>
                           <a:extLst>
                             <a:ext uri="{909E8E84-426E-40dd-AFC4-6F175D3DCCD1}">
-                              <a14:hiddenFill xmlns="" xmlns:mo="http://schemas.microsoft.com/office/mac/office/2008/main" xmlns:mv="urn:schemas-microsoft-com:mac:vml" xmlns:o="urn:schemas-microsoft-com:office:office" xmlns:v="urn:schemas-microsoft-com:vml" xmlns:w10="urn:schemas-microsoft-com:office:word" xmlns:w="http://schemas.openxmlformats.org/wordprocessingml/2006/main" xmlns:a14="http://schemas.microsoft.com/office/drawing/2010/main">
+                              <a14:hiddenFill xmlns:a14="http://schemas.microsoft.com/office/drawing/2010/main" xmlns:w="http://schemas.openxmlformats.org/wordprocessingml/2006/main" xmlns:w10="urn:schemas-microsoft-com:office:word" xmlns:v="urn:schemas-microsoft-com:vml" xmlns:o="urn:schemas-microsoft-com:office:office" xmlns:mv="urn:schemas-microsoft-com:mac:vml" xmlns:mo="http://schemas.microsoft.com/office/mac/office/2008/main" xmlns="">
                                 <a:solidFill>
                                   <a:srgbClr val="FFFFFF"/>
                                 </a:solidFill>
                               </a14:hiddenFill>
                             </a:ext>
                             <a:ext uri="{91240B29-F687-4f45-9708-019B960494DF}">
-                              <a14:hiddenLine xmlns="" xmlns:mo="http://schemas.microsoft.com/office/mac/office/2008/main" xmlns:mv="urn:schemas-microsoft-com:mac:vml" xmlns:o="urn:schemas-microsoft-com:office:office" xmlns:v="urn:schemas-microsoft-com:vml" xmlns:w10="urn:schemas-microsoft-com:office:word" xmlns:w="http://schemas.openxmlformats.org/wordprocessingml/2006/main" xmlns:a14="http://schemas.microsoft.com/office/drawing/2010/main" w="9525">
+                              <a14:hiddenLine xmlns:a14="http://schemas.microsoft.com/office/drawing/2010/main" xmlns:w="http://schemas.openxmlformats.org/wordprocessingml/2006/main" xmlns:w10="urn:schemas-microsoft-com:office:word" xmlns:v="urn:schemas-microsoft-com:vml" xmlns:o="urn:schemas-microsoft-com:office:office" xmlns:mv="urn:schemas-microsoft-com:mac:vml" xmlns:mo="http://schemas.microsoft.com/office/mac/office/2008/main" xmlns="" w="9525">
                                 <a:solidFill>
                                   <a:srgbClr val="000000"/>
                                 </a:solidFill>
@@ -692,14 +877,14 @@
                           </a:ln>
                           <a:extLst>
                             <a:ext uri="{909E8E84-426E-40dd-AFC4-6F175D3DCCD1}">
-                              <a14:hiddenFill xmlns="" xmlns:mo="http://schemas.microsoft.com/office/mac/office/2008/main" xmlns:mv="urn:schemas-microsoft-com:mac:vml" xmlns:o="urn:schemas-microsoft-com:office:office" xmlns:v="urn:schemas-microsoft-com:vml" xmlns:w10="urn:schemas-microsoft-com:office:word" xmlns:w="http://schemas.openxmlformats.org/wordprocessingml/2006/main" xmlns:a14="http://schemas.microsoft.com/office/drawing/2010/main">
+                              <a14:hiddenFill xmlns:a14="http://schemas.microsoft.com/office/drawing/2010/main" xmlns:w="http://schemas.openxmlformats.org/wordprocessingml/2006/main" xmlns:w10="urn:schemas-microsoft-com:office:word" xmlns:v="urn:schemas-microsoft-com:vml" xmlns:o="urn:schemas-microsoft-com:office:office" xmlns:mv="urn:schemas-microsoft-com:mac:vml" xmlns:mo="http://schemas.microsoft.com/office/mac/office/2008/main" xmlns="">
                                 <a:solidFill>
                                   <a:srgbClr val="FFFFFF"/>
                                 </a:solidFill>
                               </a14:hiddenFill>
                             </a:ext>
                             <a:ext uri="{91240B29-F687-4f45-9708-019B960494DF}">
-                              <a14:hiddenLine xmlns="" xmlns:mo="http://schemas.microsoft.com/office/mac/office/2008/main" xmlns:mv="urn:schemas-microsoft-com:mac:vml" xmlns:o="urn:schemas-microsoft-com:office:office" xmlns:v="urn:schemas-microsoft-com:vml" xmlns:w10="urn:schemas-microsoft-com:office:word" xmlns:w="http://schemas.openxmlformats.org/wordprocessingml/2006/main" xmlns:a14="http://schemas.microsoft.com/office/drawing/2010/main" w="9525">
+                              <a14:hiddenLine xmlns:a14="http://schemas.microsoft.com/office/drawing/2010/main" xmlns:w="http://schemas.openxmlformats.org/wordprocessingml/2006/main" xmlns:w10="urn:schemas-microsoft-com:office:word" xmlns:v="urn:schemas-microsoft-com:vml" xmlns:o="urn:schemas-microsoft-com:office:office" xmlns:mv="urn:schemas-microsoft-com:mac:vml" xmlns:mo="http://schemas.microsoft.com/office/mac/office/2008/main" xmlns="" w="9525">
                                 <a:solidFill>
                                   <a:srgbClr val="000000"/>
                                 </a:solidFill>
@@ -830,14 +1015,14 @@
                           </a:ln>
                           <a:extLst>
                             <a:ext uri="{909E8E84-426E-40dd-AFC4-6F175D3DCCD1}">
-                              <a14:hiddenFill xmlns="" xmlns:mo="http://schemas.microsoft.com/office/mac/office/2008/main" xmlns:mv="urn:schemas-microsoft-com:mac:vml" xmlns:o="urn:schemas-microsoft-com:office:office" xmlns:v="urn:schemas-microsoft-com:vml" xmlns:w10="urn:schemas-microsoft-com:office:word" xmlns:w="http://schemas.openxmlformats.org/wordprocessingml/2006/main" xmlns:a14="http://schemas.microsoft.com/office/drawing/2010/main">
+                              <a14:hiddenFill xmlns:a14="http://schemas.microsoft.com/office/drawing/2010/main" xmlns:w="http://schemas.openxmlformats.org/wordprocessingml/2006/main" xmlns:w10="urn:schemas-microsoft-com:office:word" xmlns:v="urn:schemas-microsoft-com:vml" xmlns:o="urn:schemas-microsoft-com:office:office" xmlns:mv="urn:schemas-microsoft-com:mac:vml" xmlns:mo="http://schemas.microsoft.com/office/mac/office/2008/main" xmlns="">
                                 <a:solidFill>
                                   <a:srgbClr val="FFFFFF"/>
                                 </a:solidFill>
                               </a14:hiddenFill>
                             </a:ext>
                             <a:ext uri="{91240B29-F687-4f45-9708-019B960494DF}">
-                              <a14:hiddenLine xmlns="" xmlns:mo="http://schemas.microsoft.com/office/mac/office/2008/main" xmlns:mv="urn:schemas-microsoft-com:mac:vml" xmlns:o="urn:schemas-microsoft-com:office:office" xmlns:v="urn:schemas-microsoft-com:vml" xmlns:w10="urn:schemas-microsoft-com:office:word" xmlns:w="http://schemas.openxmlformats.org/wordprocessingml/2006/main" xmlns:a14="http://schemas.microsoft.com/office/drawing/2010/main" w="9525">
+                              <a14:hiddenLine xmlns:a14="http://schemas.microsoft.com/office/drawing/2010/main" xmlns:w="http://schemas.openxmlformats.org/wordprocessingml/2006/main" xmlns:w10="urn:schemas-microsoft-com:office:word" xmlns:v="urn:schemas-microsoft-com:vml" xmlns:o="urn:schemas-microsoft-com:office:office" xmlns:mv="urn:schemas-microsoft-com:mac:vml" xmlns:mo="http://schemas.microsoft.com/office/mac/office/2008/main" xmlns="" w="9525">
                                 <a:solidFill>
                                   <a:srgbClr val="000000"/>
                                 </a:solidFill>
@@ -903,14 +1088,14 @@
                           </a:ln>
                           <a:extLst>
                             <a:ext uri="{909E8E84-426E-40dd-AFC4-6F175D3DCCD1}">
-                              <a14:hiddenFill xmlns="" xmlns:mo="http://schemas.microsoft.com/office/mac/office/2008/main" xmlns:mv="urn:schemas-microsoft-com:mac:vml" xmlns:o="urn:schemas-microsoft-com:office:office" xmlns:v="urn:schemas-microsoft-com:vml" xmlns:w10="urn:schemas-microsoft-com:office:word" xmlns:w="http://schemas.openxmlformats.org/wordprocessingml/2006/main" xmlns:a14="http://schemas.microsoft.com/office/drawing/2010/main">
+                              <a14:hiddenFill xmlns:a14="http://schemas.microsoft.com/office/drawing/2010/main" xmlns:w="http://schemas.openxmlformats.org/wordprocessingml/2006/main" xmlns:w10="urn:schemas-microsoft-com:office:word" xmlns:v="urn:schemas-microsoft-com:vml" xmlns:o="urn:schemas-microsoft-com:office:office" xmlns:mv="urn:schemas-microsoft-com:mac:vml" xmlns:mo="http://schemas.microsoft.com/office/mac/office/2008/main" xmlns="">
                                 <a:solidFill>
                                   <a:srgbClr val="FFFFFF"/>
                                 </a:solidFill>
                               </a14:hiddenFill>
                             </a:ext>
                             <a:ext uri="{91240B29-F687-4f45-9708-019B960494DF}">
-                              <a14:hiddenLine xmlns="" xmlns:mo="http://schemas.microsoft.com/office/mac/office/2008/main" xmlns:mv="urn:schemas-microsoft-com:mac:vml" xmlns:o="urn:schemas-microsoft-com:office:office" xmlns:v="urn:schemas-microsoft-com:vml" xmlns:w10="urn:schemas-microsoft-com:office:word" xmlns:w="http://schemas.openxmlformats.org/wordprocessingml/2006/main" xmlns:a14="http://schemas.microsoft.com/office/drawing/2010/main" w="9525">
+                              <a14:hiddenLine xmlns:a14="http://schemas.microsoft.com/office/drawing/2010/main" xmlns:w="http://schemas.openxmlformats.org/wordprocessingml/2006/main" xmlns:w10="urn:schemas-microsoft-com:office:word" xmlns:v="urn:schemas-microsoft-com:vml" xmlns:o="urn:schemas-microsoft-com:office:office" xmlns:mv="urn:schemas-microsoft-com:mac:vml" xmlns:mo="http://schemas.microsoft.com/office/mac/office/2008/main" xmlns="" w="9525">
                                 <a:solidFill>
                                   <a:srgbClr val="000000"/>
                                 </a:solidFill>
@@ -975,14 +1160,14 @@
                           </a:ln>
                           <a:extLst>
                             <a:ext uri="{909E8E84-426E-40dd-AFC4-6F175D3DCCD1}">
-                              <a14:hiddenFill xmlns="" xmlns:mo="http://schemas.microsoft.com/office/mac/office/2008/main" xmlns:mv="urn:schemas-microsoft-com:mac:vml" xmlns:o="urn:schemas-microsoft-com:office:office" xmlns:v="urn:schemas-microsoft-com:vml" xmlns:w10="urn:schemas-microsoft-com:office:word" xmlns:w="http://schemas.openxmlformats.org/wordprocessingml/2006/main" xmlns:a14="http://schemas.microsoft.com/office/drawing/2010/main">
+                              <a14:hiddenFill xmlns:a14="http://schemas.microsoft.com/office/drawing/2010/main" xmlns:w="http://schemas.openxmlformats.org/wordprocessingml/2006/main" xmlns:w10="urn:schemas-microsoft-com:office:word" xmlns:v="urn:schemas-microsoft-com:vml" xmlns:o="urn:schemas-microsoft-com:office:office" xmlns:mv="urn:schemas-microsoft-com:mac:vml" xmlns:mo="http://schemas.microsoft.com/office/mac/office/2008/main" xmlns="">
                                 <a:solidFill>
                                   <a:srgbClr val="FFFFFF"/>
                                 </a:solidFill>
                               </a14:hiddenFill>
                             </a:ext>
                             <a:ext uri="{91240B29-F687-4f45-9708-019B960494DF}">
-                              <a14:hiddenLine xmlns="" xmlns:mo="http://schemas.microsoft.com/office/mac/office/2008/main" xmlns:mv="urn:schemas-microsoft-com:mac:vml" xmlns:o="urn:schemas-microsoft-com:office:office" xmlns:v="urn:schemas-microsoft-com:vml" xmlns:w10="urn:schemas-microsoft-com:office:word" xmlns:w="http://schemas.openxmlformats.org/wordprocessingml/2006/main" xmlns:a14="http://schemas.microsoft.com/office/drawing/2010/main" w="9525">
+                              <a14:hiddenLine xmlns:a14="http://schemas.microsoft.com/office/drawing/2010/main" xmlns:w="http://schemas.openxmlformats.org/wordprocessingml/2006/main" xmlns:w10="urn:schemas-microsoft-com:office:word" xmlns:v="urn:schemas-microsoft-com:vml" xmlns:o="urn:schemas-microsoft-com:office:office" xmlns:mv="urn:schemas-microsoft-com:mac:vml" xmlns:mo="http://schemas.microsoft.com/office/mac/office/2008/main" xmlns="" w="9525">
                                 <a:solidFill>
                                   <a:srgbClr val="000000"/>
                                 </a:solidFill>
@@ -1122,14 +1307,14 @@
                           </a:ln>
                           <a:extLst>
                             <a:ext uri="{909E8E84-426E-40dd-AFC4-6F175D3DCCD1}">
-                              <a14:hiddenFill xmlns="" xmlns:mo="http://schemas.microsoft.com/office/mac/office/2008/main" xmlns:mv="urn:schemas-microsoft-com:mac:vml" xmlns:o="urn:schemas-microsoft-com:office:office" xmlns:v="urn:schemas-microsoft-com:vml" xmlns:w10="urn:schemas-microsoft-com:office:word" xmlns:w="http://schemas.openxmlformats.org/wordprocessingml/2006/main" xmlns:a14="http://schemas.microsoft.com/office/drawing/2010/main">
+                              <a14:hiddenFill xmlns:a14="http://schemas.microsoft.com/office/drawing/2010/main" xmlns:w="http://schemas.openxmlformats.org/wordprocessingml/2006/main" xmlns:w10="urn:schemas-microsoft-com:office:word" xmlns:v="urn:schemas-microsoft-com:vml" xmlns:o="urn:schemas-microsoft-com:office:office" xmlns:mv="urn:schemas-microsoft-com:mac:vml" xmlns:mo="http://schemas.microsoft.com/office/mac/office/2008/main" xmlns="">
                                 <a:solidFill>
                                   <a:srgbClr val="FFFFFF"/>
                                 </a:solidFill>
                               </a14:hiddenFill>
                             </a:ext>
                             <a:ext uri="{91240B29-F687-4f45-9708-019B960494DF}">
-                              <a14:hiddenLine xmlns="" xmlns:mo="http://schemas.microsoft.com/office/mac/office/2008/main" xmlns:mv="urn:schemas-microsoft-com:mac:vml" xmlns:o="urn:schemas-microsoft-com:office:office" xmlns:v="urn:schemas-microsoft-com:vml" xmlns:w10="urn:schemas-microsoft-com:office:word" xmlns:w="http://schemas.openxmlformats.org/wordprocessingml/2006/main" xmlns:a14="http://schemas.microsoft.com/office/drawing/2010/main" w="9525">
+                              <a14:hiddenLine xmlns:a14="http://schemas.microsoft.com/office/drawing/2010/main" xmlns:w="http://schemas.openxmlformats.org/wordprocessingml/2006/main" xmlns:w10="urn:schemas-microsoft-com:office:word" xmlns:v="urn:schemas-microsoft-com:vml" xmlns:o="urn:schemas-microsoft-com:office:office" xmlns:mv="urn:schemas-microsoft-com:mac:vml" xmlns:mo="http://schemas.microsoft.com/office/mac/office/2008/main" xmlns="" w="9525">
                                 <a:solidFill>
                                   <a:srgbClr val="000000"/>
                                 </a:solidFill>
@@ -1658,7 +1843,7 @@
 </file>
 
 <file path=word/styles.xml><?xml version="1.0" encoding="utf-8"?>
-<w:styles xmlns:mc="http://schemas.openxmlformats.org/markup-compatibility/2006" xmlns:r="http://schemas.openxmlformats.org/officeDocument/2006/relationships" xmlns:w="http://schemas.openxmlformats.org/wordprocessingml/2006/main" xmlns:w14="http://schemas.microsoft.com/office/word/2010/wordml" xmlns:w15="http://schemas.microsoft.com/office/word/2012/wordml" xmlns:w16cex="http://schemas.microsoft.com/office/word/2018/wordml/cex" xmlns:w16cid="http://schemas.microsoft.com/office/word/2016/wordml/cid" xmlns:w16="http://schemas.microsoft.com/office/word/2018/wordml" xmlns:w16se="http://schemas.microsoft.com/office/word/2015/wordml/symex" mc:Ignorable="w14 w15 w16se w16cid w16 w16cex">
+<w:styles xmlns:mc="http://schemas.openxmlformats.org/markup-compatibility/2006" xmlns:r="http://schemas.openxmlformats.org/officeDocument/2006/relationships" xmlns:w="http://schemas.openxmlformats.org/wordprocessingml/2006/main" xmlns:w14="http://schemas.microsoft.com/office/word/2010/wordml" xmlns:w15="http://schemas.microsoft.com/office/word/2012/wordml" xmlns:w16cex="http://schemas.microsoft.com/office/word/2018/wordml/cex" xmlns:w16cid="http://schemas.microsoft.com/office/word/2016/wordml/cid" xmlns:w16="http://schemas.microsoft.com/office/word/2018/wordml" xmlns:w16sdtdh="http://schemas.microsoft.com/office/word/2020/wordml/sdtdatahash" xmlns:w16se="http://schemas.microsoft.com/office/word/2015/wordml/symex" mc:Ignorable="w14 w15 w16se w16cid w16 w16cex w16sdtdh">
   <w:docDefaults>
     <w:rPrDefault>
       <w:rPr>

</xml_diff>